<commit_message>
Started the third task but did not finish
</commit_message>
<xml_diff>
--- a/Test/Ответы на контрольную.docx
+++ b/Test/Ответы на контрольную.docx
@@ -803,7 +803,25 @@
           <w:color w:val="242729"/>
           <w:shd w:val="clear" w:color="auto" w:fill="F7F7FA"/>
         </w:rPr>
-        <w:t>IEnumirable</w:t>
+        <w:t>IEnum</w:t>
+      </w:r>
+      <w:r>
+        <w:rPr>
+          <w:rFonts w:ascii="Verdana" w:hAnsi="Verdana"/>
+          <w:color w:val="242729"/>
+          <w:shd w:val="clear" w:color="auto" w:fill="F7F7FA"/>
+        </w:rPr>
+        <w:t>e</w:t>
+      </w:r>
+      <w:bookmarkStart w:id="0" w:name="_GoBack"/>
+      <w:bookmarkEnd w:id="0"/>
+      <w:r>
+        <w:rPr>
+          <w:rFonts w:ascii="Verdana" w:hAnsi="Verdana"/>
+          <w:color w:val="242729"/>
+          <w:shd w:val="clear" w:color="auto" w:fill="F7F7FA"/>
+        </w:rPr>
+        <w:t>rable</w:t>
       </w:r>
       <w:proofErr w:type="spellEnd"/>
     </w:p>
@@ -1317,8 +1335,6 @@
         </w:rPr>
         <w:t> — конструктор, принимающий в качестве аргумента объект того же класса (или ссылку из него);</w:t>
       </w:r>
-      <w:bookmarkStart w:id="0" w:name="_GoBack"/>
-      <w:bookmarkEnd w:id="0"/>
     </w:p>
     <w:p>
       <w:pPr>

</xml_diff>